<commit_message>
Erste Umsetzungen Tabs und Ergänzungen Fachkonzept und Mockups
</commit_message>
<xml_diff>
--- a/Ressources/Fachkonzept.docx
+++ b/Ressources/Fachkonzept.docx
@@ -1445,32 +1445,40 @@
         <w:t>Es wird die Tagesübersicht angezeigt</w:t>
       </w:r>
       <w:r>
-        <w:t xml:space="preserve">. Dort sind die geplanten Routinen in zeitlicher Reihenfolge angezeigt und man kann noch seinen </w:t>
-      </w:r>
+        <w:t>. Dort sind die geplanten Routinen in zeitlicher Reihenfolge angezeig</w:t>
+      </w:r>
+      <w:r>
+        <w:t>t</w:t>
+      </w:r>
+      <w:r>
+        <w:t>.</w:t>
+      </w:r>
+    </w:p>
+    <w:p>
+      <w:r>
+        <w:t>Wenn man auf den Kalender klickt, kommt man zu einer Monatsübersicht, in der man in jeden Tag zur Planung seiner Routinen springen kann. Man kann auch das Jahr wechseln, falls man vergangene Tage nochmal ansehen möchte.</w:t>
+      </w:r>
+    </w:p>
+    <w:p>
+      <w:r>
+        <w:t>Des Weiteren kann man seine gemachten Änderungen speichern. Falls man die Anwendung schließt, wird man gefragt, ob man seine Einstellungen speichern möchte.</w:t>
+      </w:r>
+      <w:bookmarkStart w:id="3" w:name="_GoBack"/>
+      <w:bookmarkEnd w:id="3"/>
+      <w:r>
+        <w:t xml:space="preserve"> </w:t>
+      </w:r>
+    </w:p>
+    <w:p>
+      <w:pPr>
+        <w:pStyle w:val="berschrift2"/>
+      </w:pPr>
+      <w:bookmarkStart w:id="4" w:name="_Toc505717729"/>
       <w:proofErr w:type="spellStart"/>
       <w:r>
-        <w:t>Mood</w:t>
-      </w:r>
-      <w:proofErr w:type="spellEnd"/>
-      <w:r>
-        <w:t xml:space="preserve"> für den Tag tracken.</w:t>
-      </w:r>
-    </w:p>
-    <w:p>
-      <w:r>
-        <w:t>Wenn man auf den Kalender klickt, kommt man zu einer Monatsübersicht, in der man in jeden Tag zur Planung seiner Routinen springen kann. Man kann auch das Jahr wechseln, falls man vergangene Tage nochmal ansehen möchte.</w:t>
-      </w:r>
-    </w:p>
-    <w:p>
-      <w:pPr>
-        <w:pStyle w:val="berschrift2"/>
-      </w:pPr>
-      <w:bookmarkStart w:id="3" w:name="_Toc505717729"/>
-      <w:proofErr w:type="spellStart"/>
-      <w:r>
         <w:t>Habittracker</w:t>
       </w:r>
-      <w:bookmarkEnd w:id="3"/>
+      <w:bookmarkEnd w:id="4"/>
       <w:proofErr w:type="spellEnd"/>
     </w:p>
     <w:p>
@@ -1596,19 +1604,19 @@
       <w:pPr>
         <w:pStyle w:val="berschrift2"/>
       </w:pPr>
-      <w:bookmarkStart w:id="4" w:name="_Toc505717730"/>
+      <w:bookmarkStart w:id="5" w:name="_Toc505717730"/>
       <w:proofErr w:type="spellStart"/>
       <w:r>
         <w:t>Routinenplaner</w:t>
       </w:r>
-      <w:bookmarkEnd w:id="4"/>
+      <w:bookmarkEnd w:id="5"/>
       <w:proofErr w:type="spellEnd"/>
     </w:p>
     <w:p>
       <w:pPr>
         <w:pStyle w:val="berschrift3"/>
       </w:pPr>
-      <w:bookmarkStart w:id="5" w:name="_Toc505717731"/>
+      <w:bookmarkStart w:id="6" w:name="_Toc505717731"/>
       <w:r>
         <w:t>Habit-</w:t>
       </w:r>
@@ -1620,7 +1628,7 @@
       <w:r>
         <w:t>-Routine</w:t>
       </w:r>
-      <w:bookmarkEnd w:id="5"/>
+      <w:bookmarkEnd w:id="6"/>
     </w:p>
     <w:p>
       <w:r>
@@ -1631,109 +1639,113 @@
       <w:pPr>
         <w:pStyle w:val="berschrift3"/>
       </w:pPr>
-      <w:bookmarkStart w:id="6" w:name="_Toc505717732"/>
+      <w:bookmarkStart w:id="7" w:name="_Toc505717732"/>
       <w:proofErr w:type="spellStart"/>
       <w:r>
         <w:t>Routinenzeitplaner</w:t>
-      </w:r>
-      <w:bookmarkEnd w:id="6"/>
-      <w:proofErr w:type="spellEnd"/>
-    </w:p>
-    <w:p>
-      <w:r>
-        <w:t>Die erstellten Routinen können in einen Zeitplan gebracht werden und einer bestimmten Startzeit oder Endzeit zugeordnet werden. Wählt man die Startzeit, wird eine prognostizierte Endzeit angezeigt, wählt man die angepeilte Endzeit, wird angezeigt, wann man die Routine beginnen sollte. Dabei wird der Wert der selbst eingetragenen Zeit genommen, des Weiteren eine „richtige“ Zeit als Option anzeigt, die sich aus den bisher getrackten Dauern der Routine berechnet.</w:t>
-      </w:r>
-    </w:p>
-    <w:p>
-      <w:r>
-        <w:t xml:space="preserve">Wenn man die Routine an der Einschlafzeit ausrichtet, wir anhand der sleepyti.me-Methode berechnet, wann man am nächsten Morgen aufstehen soll. Wenn man damit beginnt, eine Aufstehzeit anzugeben, von der bei der </w:t>
-      </w:r>
-      <w:proofErr w:type="spellStart"/>
-      <w:r>
-        <w:t>Routinenplanung</w:t>
-      </w:r>
-      <w:proofErr w:type="spellEnd"/>
-      <w:r>
-        <w:t xml:space="preserve"> begonnen werden soll, kann man die Schlafdauer angeben, die man gerne erreichen möchte (sleepyti.me-Methode) und die Abendroutine wird anhand der berechneten Schlafdauer in ein Zeitfenster gebracht.</w:t>
-      </w:r>
-    </w:p>
-    <w:p>
-      <w:pPr>
-        <w:pStyle w:val="berschrift2"/>
-      </w:pPr>
-      <w:bookmarkStart w:id="7" w:name="_Toc505717733"/>
-      <w:proofErr w:type="spellStart"/>
-      <w:r>
-        <w:t>Healthtracker</w:t>
       </w:r>
       <w:bookmarkEnd w:id="7"/>
       <w:proofErr w:type="spellEnd"/>
     </w:p>
     <w:p>
-      <w:pPr>
-        <w:pStyle w:val="berschrift3"/>
-      </w:pPr>
-      <w:bookmarkStart w:id="8" w:name="_Toc505717734"/>
+      <w:r>
+        <w:t>Die erstellten Routinen können in einen Zeitplan gebracht werden und einer bestimmten Startzeit oder Endzeit zugeordnet werden. Wählt man die Startzeit, wird eine prognostizierte Endzeit angezeigt, wählt man die angepeilte Endzeit, wird angezeigt, wann man die Routine beginnen sollte. Dabei wird der Wert der selbst eingetragenen Zeit genommen, des Weiteren eine „richtige“ Zeit als Option anzeigt, die sich aus den bisher getrackten Dauern der Routine berechnet.</w:t>
+      </w:r>
+    </w:p>
+    <w:p>
+      <w:r>
+        <w:t>Wenn man die Routine an der Einschlafzeit ausrichtet, wir</w:t>
+      </w:r>
+      <w:r>
+        <w:t>d</w:t>
+      </w:r>
+      <w:r>
+        <w:t xml:space="preserve"> anhand der sleepyti.me-Methode berechnet, wann man am nächsten Morgen aufstehen soll. Wenn man damit beginnt, eine Aufstehzeit anzugeben, von der bei der </w:t>
+      </w:r>
       <w:proofErr w:type="spellStart"/>
       <w:r>
-        <w:t>Weightlog</w:t>
+        <w:t>Routinenplanung</w:t>
+      </w:r>
+      <w:proofErr w:type="spellEnd"/>
+      <w:r>
+        <w:t xml:space="preserve"> begonnen werden soll, kann man die Schlafdauer angeben, die man gerne erreichen möchte (sleepyti.me-Methode) und die Abendroutine wird anhand der berechneten Schlafdauer in ein Zeitfenster gebracht.</w:t>
+      </w:r>
+    </w:p>
+    <w:p>
+      <w:pPr>
+        <w:pStyle w:val="berschrift2"/>
+      </w:pPr>
+      <w:bookmarkStart w:id="8" w:name="_Toc505717733"/>
+      <w:proofErr w:type="spellStart"/>
+      <w:r>
+        <w:lastRenderedPageBreak/>
+        <w:t>Healthtracker</w:t>
       </w:r>
       <w:bookmarkEnd w:id="8"/>
       <w:proofErr w:type="spellEnd"/>
     </w:p>
     <w:p>
-      <w:r>
-        <w:t>Das Gewicht kann täglich eingegeben werden.</w:t>
-      </w:r>
-    </w:p>
-    <w:p>
-      <w:pPr>
-        <w:pStyle w:val="berschrift4"/>
-      </w:pPr>
-      <w:r>
-        <w:lastRenderedPageBreak/>
-        <w:t xml:space="preserve">Statistik / </w:t>
-      </w:r>
-      <w:r>
-        <w:t>Durchschnittsgewicht</w:t>
-      </w:r>
-    </w:p>
-    <w:p>
-      <w:r>
-        <w:t>Es wird das Durchschnittsgewicht der letzten 7 Tage berechnet, mit Abweichungen</w:t>
-      </w:r>
-      <w:r>
-        <w:t xml:space="preserve"> gegenüber letzter Woche.</w:t>
-      </w:r>
-    </w:p>
-    <w:p>
-      <w:pPr>
-        <w:pStyle w:val="berschrift4"/>
-      </w:pPr>
-      <w:r>
-        <w:t>Datengraph</w:t>
-      </w:r>
-    </w:p>
-    <w:p>
-      <w:r>
-        <w:t>Man kann seine Gewichtsveränderung anhand eines Graphen visuell verfolgen.</w:t>
-      </w:r>
-    </w:p>
-    <w:p>
       <w:pPr>
         <w:pStyle w:val="berschrift3"/>
       </w:pPr>
-      <w:bookmarkStart w:id="9" w:name="_Toc505717735"/>
-      <w:bookmarkStart w:id="10" w:name="_GoBack"/>
-      <w:bookmarkEnd w:id="10"/>
+      <w:bookmarkStart w:id="9" w:name="_Toc505717734"/>
       <w:proofErr w:type="spellStart"/>
       <w:r>
-        <w:t>Foodlog</w:t>
+        <w:t>Weightlog</w:t>
       </w:r>
       <w:bookmarkEnd w:id="9"/>
       <w:proofErr w:type="spellEnd"/>
     </w:p>
     <w:p>
+      <w:r>
+        <w:t>Das Gewicht kann täglich eingegeben werden.</w:t>
+      </w:r>
+    </w:p>
+    <w:p>
+      <w:pPr>
+        <w:pStyle w:val="berschrift4"/>
+      </w:pPr>
+      <w:r>
+        <w:t xml:space="preserve">Statistik / </w:t>
+      </w:r>
+      <w:r>
+        <w:t>Durchschnittsgewicht</w:t>
+      </w:r>
+    </w:p>
+    <w:p>
+      <w:r>
+        <w:t>Es wird das Durchschnittsgewicht der letzten 7 Tage berechnet, mit Abweichungen</w:t>
+      </w:r>
+      <w:r>
+        <w:t xml:space="preserve"> gegenüber letzter Woche.</w:t>
+      </w:r>
+    </w:p>
+    <w:p>
+      <w:pPr>
+        <w:pStyle w:val="berschrift4"/>
+      </w:pPr>
+      <w:r>
+        <w:t>Datengraph</w:t>
+      </w:r>
+    </w:p>
+    <w:p>
+      <w:r>
+        <w:t>Man kann seine Gewichtsveränderung anhand eines Graphen visuell verfolgen.</w:t>
+      </w:r>
+    </w:p>
+    <w:p>
+      <w:pPr>
+        <w:pStyle w:val="berschrift3"/>
+      </w:pPr>
+      <w:bookmarkStart w:id="10" w:name="_Toc505717735"/>
+      <w:proofErr w:type="spellStart"/>
+      <w:r>
+        <w:t>Foodlog</w:t>
+      </w:r>
+      <w:bookmarkEnd w:id="10"/>
+      <w:proofErr w:type="spellEnd"/>
+    </w:p>
+    <w:p>
       <w:pPr>
         <w:pStyle w:val="berschrift4"/>
       </w:pPr>
@@ -1787,6 +1799,27 @@
       <w:pPr>
         <w:pStyle w:val="berschrift4"/>
       </w:pPr>
+      <w:proofErr w:type="spellStart"/>
+      <w:r>
+        <w:t>Moodtracker</w:t>
+      </w:r>
+      <w:proofErr w:type="spellEnd"/>
+    </w:p>
+    <w:p>
+      <w:r>
+        <w:t>Man kann seine</w:t>
+      </w:r>
+      <w:r>
+        <w:t xml:space="preserve"> Laune tracken</w:t>
+      </w:r>
+      <w:r>
+        <w:t>.</w:t>
+      </w:r>
+    </w:p>
+    <w:p>
+      <w:pPr>
+        <w:pStyle w:val="berschrift4"/>
+      </w:pPr>
       <w:r>
         <w:t>Schritte</w:t>
       </w:r>
@@ -1809,19 +1842,7 @@
     </w:p>
     <w:p>
       <w:r>
-        <w:t>Man kann seine</w:t>
-      </w:r>
-      <w:r>
-        <w:t>n</w:t>
-      </w:r>
-      <w:r>
-        <w:t xml:space="preserve"> getrackten </w:t>
-      </w:r>
-      <w:r>
-        <w:t>Schlaf</w:t>
-      </w:r>
-      <w:r>
-        <w:t xml:space="preserve"> eintragen.</w:t>
+        <w:t>Man kann seinen getrackten Schlaf eintragen.</w:t>
       </w:r>
     </w:p>
     <w:p>
@@ -2805,6 +2826,7 @@
     <w:rsidRoot w:val="004A402D"/>
     <w:rsid w:val="00182358"/>
     <w:rsid w:val="004A402D"/>
+    <w:rsid w:val="009801BA"/>
     <w:rsid w:val="00E6760D"/>
     <w:rsid w:val="00FB1491"/>
   </w:rsids>
@@ -3557,7 +3579,7 @@
 </file>
 
 <file path=customXml/itemProps2.xml><?xml version="1.0" encoding="utf-8"?>
-<ds:datastoreItem xmlns:ds="http://schemas.openxmlformats.org/officeDocument/2006/customXml" ds:itemID="{DC59C80B-4F41-414C-B9B8-05EDD59D5CCB}">
+<ds:datastoreItem xmlns:ds="http://schemas.openxmlformats.org/officeDocument/2006/customXml" ds:itemID="{45C0EDFB-90E1-4E54-9AFA-C25A45EBB436}">
   <ds:schemaRefs>
     <ds:schemaRef ds:uri="http://schemas.openxmlformats.org/officeDocument/2006/bibliography"/>
   </ds:schemaRefs>

</xml_diff>